<commit_message>
Add,edit so dan perubahan untuk select dan tampilan lainnya.
</commit_message>
<xml_diff>
--- a/public/hasil_dokumen/001-SP-E-A-L-XI-2021.docx
+++ b/public/hasil_dokumen/001-SP-E-A-L-XI-2021.docx
@@ -205,7 +205,7 @@
           <w:sz w:val="24"/>
           <w:lang w:val="en-US"/>
         </w:rPr>
-        <w:t>Surabaya, 07 November 21</w:t>
+        <w:t>Surabaya, 11 November 21</w:t>
       </w:r>
     </w:p>
     <w:p>
@@ -839,7 +839,9 @@
               <w:t>
                 3. Trucking
                 <w:br/>
-                    4. Pick-up
+                    4. Pelayaran
+                <w:br/>
+                    5. Pick-up
               </w:t>
             </w:r>
           </w:p>
@@ -909,9 +911,11 @@
                 <w:lang w:val="en-US"/>
               </w:rPr>
               <w:t>
-                Rp. 20000
+                Rp. 10000
                 <w:br/>
-                   Rp. 40000
+                   Rp. 10000
+                <w:br/>
+                   Rp. 20000
               </w:t>
             </w:r>
           </w:p>
@@ -985,7 +989,9 @@
               <w:t>
                 Rp. 40000
                 <w:br/>
-                    Rp. 50000
+                    Rp. 40000
+                <w:br/>
+                    Rp. 40000
               </w:t>
             </w:r>
           </w:p>

</xml_diff>